<commit_message>
Database Design is added.
</commit_message>
<xml_diff>
--- a/Tender Management API Backend – Technical Specification and Development Guide.docx
+++ b/Tender Management API Backend – Technical Specification and Development Guide.docx
@@ -710,15 +710,1310 @@
       <w:pPr>
         <w:rPr>
           <w:rFonts w:ascii="Segoe UI" w:hAnsi="Segoe UI" w:cs="Segoe UI"/>
-        </w:rPr>
-      </w:pPr>
-    </w:p>
-    <w:p>
-      <w:pPr>
-        <w:rPr>
-          <w:rFonts w:ascii="Segoe UI" w:hAnsi="Segoe UI" w:cs="Segoe UI"/>
           <w:b/>
           <w:bCs/>
+          <w:sz w:val="28"/>
+          <w:szCs w:val="28"/>
+        </w:rPr>
+      </w:pPr>
+      <w:r>
+        <w:rPr>
+          <w:rFonts w:ascii="Segoe UI" w:hAnsi="Segoe UI" w:cs="Segoe UI"/>
+          <w:b/>
+          <w:bCs/>
+          <w:sz w:val="28"/>
+          <w:szCs w:val="28"/>
+        </w:rPr>
+        <w:t>Creating the Domain Skeleton</w:t>
+      </w:r>
+    </w:p>
+    <w:p>
+      <w:pPr>
+        <w:rPr>
+          <w:rFonts w:ascii="Segoe UI" w:hAnsi="Segoe UI" w:cs="Segoe UI"/>
+        </w:rPr>
+      </w:pPr>
+      <w:r>
+        <w:rPr>
+          <w:rFonts w:ascii="Segoe UI" w:hAnsi="Segoe UI" w:cs="Segoe UI"/>
+        </w:rPr>
+        <w:t xml:space="preserve">With the solution compiling, I turned to the </w:t>
+      </w:r>
+      <w:proofErr w:type="spellStart"/>
+      <w:r>
+        <w:rPr>
+          <w:rFonts w:ascii="Segoe UI" w:hAnsi="Segoe UI" w:cs="Segoe UI"/>
+        </w:rPr>
+        <w:t>Tender.Domain</w:t>
+      </w:r>
+      <w:proofErr w:type="spellEnd"/>
+      <w:r>
+        <w:rPr>
+          <w:rFonts w:ascii="Segoe UI" w:hAnsi="Segoe UI" w:cs="Segoe UI"/>
+        </w:rPr>
+        <w:t xml:space="preserve"> project and gave it some structure. First, I created two folders—Entities and </w:t>
+      </w:r>
+      <w:proofErr w:type="spellStart"/>
+      <w:r>
+        <w:rPr>
+          <w:rFonts w:ascii="Segoe UI" w:hAnsi="Segoe UI" w:cs="Segoe UI"/>
+        </w:rPr>
+        <w:t>ValueObjects</w:t>
+      </w:r>
+      <w:proofErr w:type="spellEnd"/>
+      <w:r>
+        <w:rPr>
+          <w:rFonts w:ascii="Segoe UI" w:hAnsi="Segoe UI" w:cs="Segoe UI"/>
+        </w:rPr>
+        <w:t>—to separate full-blown domain objects from smaller, intrinsic types.</w:t>
+      </w:r>
+    </w:p>
+    <w:p>
+      <w:pPr>
+        <w:rPr>
+          <w:rFonts w:ascii="Segoe UI" w:hAnsi="Segoe UI" w:cs="Segoe UI"/>
+        </w:rPr>
+      </w:pPr>
+      <w:r>
+        <w:rPr>
+          <w:rFonts w:ascii="Segoe UI" w:hAnsi="Segoe UI" w:cs="Segoe UI"/>
+        </w:rPr>
+        <w:lastRenderedPageBreak/>
+        <w:t xml:space="preserve">Inside Entities I added blank class files for the six core concepts the brief calls out: User, Vendor, Category, Status, Tender, and Bid. I also dropped in a </w:t>
+      </w:r>
+      <w:proofErr w:type="spellStart"/>
+      <w:r>
+        <w:rPr>
+          <w:rFonts w:ascii="Segoe UI" w:hAnsi="Segoe UI" w:cs="Segoe UI"/>
+        </w:rPr>
+        <w:t>BaseEntity</w:t>
+      </w:r>
+      <w:proofErr w:type="spellEnd"/>
+      <w:r>
+        <w:rPr>
+          <w:rFonts w:ascii="Segoe UI" w:hAnsi="Segoe UI" w:cs="Segoe UI"/>
+        </w:rPr>
+        <w:t xml:space="preserve"> class that every future entity will inherit from once I wire up common features like IDs, row-version tokens, and domain-event support.</w:t>
+      </w:r>
+    </w:p>
+    <w:p>
+      <w:pPr>
+        <w:rPr>
+          <w:rFonts w:ascii="Segoe UI" w:hAnsi="Segoe UI" w:cs="Segoe UI"/>
+        </w:rPr>
+      </w:pPr>
+      <w:r>
+        <w:rPr>
+          <w:rFonts w:ascii="Segoe UI" w:hAnsi="Segoe UI" w:cs="Segoe UI"/>
+        </w:rPr>
+        <w:t xml:space="preserve">Under </w:t>
+      </w:r>
+      <w:proofErr w:type="spellStart"/>
+      <w:r>
+        <w:rPr>
+          <w:rFonts w:ascii="Segoe UI" w:hAnsi="Segoe UI" w:cs="Segoe UI"/>
+        </w:rPr>
+        <w:t>ValueObjects</w:t>
+      </w:r>
+      <w:proofErr w:type="spellEnd"/>
+      <w:r>
+        <w:rPr>
+          <w:rFonts w:ascii="Segoe UI" w:hAnsi="Segoe UI" w:cs="Segoe UI"/>
+        </w:rPr>
+        <w:t xml:space="preserve"> I introduced two empty classes, Money and Deadline. These will later wrap primitive types to enforce rules such as “amount must be positive” or “deadline can’t be in the past,” but for now they are just placeholders.</w:t>
+      </w:r>
+    </w:p>
+    <w:p>
+      <w:pPr>
+        <w:rPr>
+          <w:rFonts w:ascii="Segoe UI" w:hAnsi="Segoe UI" w:cs="Segoe UI"/>
+        </w:rPr>
+      </w:pPr>
+      <w:r>
+        <w:rPr>
+          <w:rFonts w:ascii="Segoe UI" w:hAnsi="Segoe UI" w:cs="Segoe UI"/>
+        </w:rPr>
+        <w:t xml:space="preserve">After adding these </w:t>
+      </w:r>
+      <w:proofErr w:type="gramStart"/>
+      <w:r>
+        <w:rPr>
+          <w:rFonts w:ascii="Segoe UI" w:hAnsi="Segoe UI" w:cs="Segoe UI"/>
+        </w:rPr>
+        <w:t>files</w:t>
+      </w:r>
+      <w:proofErr w:type="gramEnd"/>
+      <w:r>
+        <w:rPr>
+          <w:rFonts w:ascii="Segoe UI" w:hAnsi="Segoe UI" w:cs="Segoe UI"/>
+        </w:rPr>
+        <w:t xml:space="preserve"> I built the solution again—everything still compiles, which proves the new scaffolding hasn’t broken anything. I committed this snapshot so the domain vocabulary is anchored in the repository before any </w:t>
+      </w:r>
+      <w:proofErr w:type="spellStart"/>
+      <w:r>
+        <w:rPr>
+          <w:rFonts w:ascii="Segoe UI" w:hAnsi="Segoe UI" w:cs="Segoe UI"/>
+        </w:rPr>
+        <w:t>behaviour</w:t>
+      </w:r>
+      <w:proofErr w:type="spellEnd"/>
+      <w:r>
+        <w:rPr>
+          <w:rFonts w:ascii="Segoe UI" w:hAnsi="Segoe UI" w:cs="Segoe UI"/>
+        </w:rPr>
+        <w:t xml:space="preserve"> gets added.</w:t>
+      </w:r>
+    </w:p>
+    <w:p>
+      <w:pPr>
+        <w:rPr>
+          <w:rFonts w:ascii="Segoe UI" w:hAnsi="Segoe UI" w:cs="Segoe UI"/>
+          <w:sz w:val="28"/>
+          <w:szCs w:val="28"/>
+        </w:rPr>
+      </w:pPr>
+      <w:r>
+        <w:rPr>
+          <w:rFonts w:ascii="Segoe UI" w:hAnsi="Segoe UI" w:cs="Segoe UI"/>
+          <w:sz w:val="28"/>
+          <w:szCs w:val="28"/>
+        </w:rPr>
+        <w:t>Database Design Overview</w:t>
+      </w:r>
+    </w:p>
+    <w:p>
+      <w:pPr>
+        <w:rPr>
+          <w:rFonts w:ascii="Segoe UI" w:hAnsi="Segoe UI" w:cs="Segoe UI"/>
+        </w:rPr>
+      </w:pPr>
+      <w:r>
+        <w:rPr>
+          <w:rFonts w:ascii="Segoe UI" w:hAnsi="Segoe UI" w:cs="Segoe UI"/>
+        </w:rPr>
+        <w:t xml:space="preserve">To keep the data clean, future-proof, and easy to query I </w:t>
+      </w:r>
+      <w:proofErr w:type="spellStart"/>
+      <w:r>
+        <w:rPr>
+          <w:rFonts w:ascii="Segoe UI" w:hAnsi="Segoe UI" w:cs="Segoe UI"/>
+        </w:rPr>
+        <w:t>normalised</w:t>
+      </w:r>
+      <w:proofErr w:type="spellEnd"/>
+      <w:r>
+        <w:rPr>
+          <w:rFonts w:ascii="Segoe UI" w:hAnsi="Segoe UI" w:cs="Segoe UI"/>
+        </w:rPr>
+        <w:t xml:space="preserve"> the schema to third normal form and grouped tables around the core business concepts.</w:t>
+      </w:r>
+    </w:p>
+    <w:p>
+      <w:pPr>
+        <w:rPr>
+          <w:rFonts w:ascii="Segoe UI" w:hAnsi="Segoe UI" w:cs="Segoe UI"/>
+        </w:rPr>
+      </w:pPr>
+      <w:r>
+        <w:rPr>
+          <w:rFonts w:ascii="Segoe UI" w:hAnsi="Segoe UI" w:cs="Segoe UI"/>
+        </w:rPr>
+        <w:t>Key design points</w:t>
+      </w:r>
+    </w:p>
+    <w:p>
+      <w:pPr>
+        <w:numPr>
+          <w:ilvl w:val="0"/>
+          <w:numId w:val="2"/>
+        </w:numPr>
+        <w:rPr>
+          <w:rFonts w:ascii="Segoe UI" w:hAnsi="Segoe UI" w:cs="Segoe UI"/>
+        </w:rPr>
+      </w:pPr>
+      <w:r>
+        <w:rPr>
+          <w:rFonts w:ascii="Segoe UI" w:hAnsi="Segoe UI" w:cs="Segoe UI"/>
+        </w:rPr>
+        <w:t>Reference tables for lookup data – Status (shared by both Tender and Bid) and Category prevent duplicated text and let new values be added without code changes.</w:t>
+      </w:r>
+    </w:p>
+    <w:p>
+      <w:pPr>
+        <w:numPr>
+          <w:ilvl w:val="0"/>
+          <w:numId w:val="2"/>
+        </w:numPr>
+        <w:rPr>
+          <w:rFonts w:ascii="Segoe UI" w:hAnsi="Segoe UI" w:cs="Segoe UI"/>
+        </w:rPr>
+      </w:pPr>
+      <w:r>
+        <w:rPr>
+          <w:rFonts w:ascii="Segoe UI" w:hAnsi="Segoe UI" w:cs="Segoe UI"/>
+        </w:rPr>
+        <w:t>Aggregate boundaries – Tender collects many Bid rows, while Vendor and User are separate roots; this lines up with the domain layers and the Unit-of-Work pattern.</w:t>
+      </w:r>
+    </w:p>
+    <w:p>
+      <w:pPr>
+        <w:numPr>
+          <w:ilvl w:val="0"/>
+          <w:numId w:val="2"/>
+        </w:numPr>
+        <w:rPr>
+          <w:rFonts w:ascii="Segoe UI" w:hAnsi="Segoe UI" w:cs="Segoe UI"/>
+        </w:rPr>
+      </w:pPr>
+      <w:r>
+        <w:rPr>
+          <w:rFonts w:ascii="Segoe UI" w:hAnsi="Segoe UI" w:cs="Segoe UI"/>
+        </w:rPr>
+        <w:t>Integrity constraints – unique (</w:t>
+      </w:r>
+      <w:proofErr w:type="spellStart"/>
+      <w:r>
+        <w:rPr>
+          <w:rFonts w:ascii="Segoe UI" w:hAnsi="Segoe UI" w:cs="Segoe UI"/>
+        </w:rPr>
+        <w:t>TenderId</w:t>
+      </w:r>
+      <w:proofErr w:type="spellEnd"/>
+      <w:r>
+        <w:rPr>
+          <w:rFonts w:ascii="Segoe UI" w:hAnsi="Segoe UI" w:cs="Segoe UI"/>
+        </w:rPr>
+        <w:t xml:space="preserve">, </w:t>
+      </w:r>
+      <w:proofErr w:type="spellStart"/>
+      <w:r>
+        <w:rPr>
+          <w:rFonts w:ascii="Segoe UI" w:hAnsi="Segoe UI" w:cs="Segoe UI"/>
+        </w:rPr>
+        <w:t>VendorId</w:t>
+      </w:r>
+      <w:proofErr w:type="spellEnd"/>
+      <w:r>
+        <w:rPr>
+          <w:rFonts w:ascii="Segoe UI" w:hAnsi="Segoe UI" w:cs="Segoe UI"/>
+        </w:rPr>
+        <w:t xml:space="preserve">) on Bid stops duplicate bids; row-version columns enable optimistic concurrency; all monetary values use </w:t>
+      </w:r>
+      <w:proofErr w:type="gramStart"/>
+      <w:r>
+        <w:rPr>
+          <w:rFonts w:ascii="Segoe UI" w:hAnsi="Segoe UI" w:cs="Segoe UI"/>
+        </w:rPr>
+        <w:t>decimal(</w:t>
+      </w:r>
+      <w:proofErr w:type="gramEnd"/>
+      <w:r>
+        <w:rPr>
+          <w:rFonts w:ascii="Segoe UI" w:hAnsi="Segoe UI" w:cs="Segoe UI"/>
+        </w:rPr>
+        <w:t>18,2) with a CHECK (</w:t>
+      </w:r>
+      <w:proofErr w:type="spellStart"/>
+      <w:r>
+        <w:rPr>
+          <w:rFonts w:ascii="Segoe UI" w:hAnsi="Segoe UI" w:cs="Segoe UI"/>
+        </w:rPr>
+        <w:t>BidAmount</w:t>
+      </w:r>
+      <w:proofErr w:type="spellEnd"/>
+      <w:r>
+        <w:rPr>
+          <w:rFonts w:ascii="Segoe UI" w:hAnsi="Segoe UI" w:cs="Segoe UI"/>
+        </w:rPr>
+        <w:t xml:space="preserve"> &gt; 0).</w:t>
+      </w:r>
+    </w:p>
+    <w:p>
+      <w:pPr>
+        <w:numPr>
+          <w:ilvl w:val="0"/>
+          <w:numId w:val="2"/>
+        </w:numPr>
+        <w:rPr>
+          <w:rFonts w:ascii="Segoe UI" w:hAnsi="Segoe UI" w:cs="Segoe UI"/>
+        </w:rPr>
+      </w:pPr>
+      <w:r>
+        <w:rPr>
+          <w:rFonts w:ascii="Segoe UI" w:hAnsi="Segoe UI" w:cs="Segoe UI"/>
+        </w:rPr>
+        <w:t xml:space="preserve">Audit and soft-delete ready – timestamp and </w:t>
+      </w:r>
+      <w:proofErr w:type="spellStart"/>
+      <w:r>
+        <w:rPr>
+          <w:rFonts w:ascii="Segoe UI" w:hAnsi="Segoe UI" w:cs="Segoe UI"/>
+        </w:rPr>
+        <w:t>RowVersion</w:t>
+      </w:r>
+      <w:proofErr w:type="spellEnd"/>
+      <w:r>
+        <w:rPr>
+          <w:rFonts w:ascii="Segoe UI" w:hAnsi="Segoe UI" w:cs="Segoe UI"/>
+        </w:rPr>
+        <w:t xml:space="preserve"> columns are in place, allowing soft-delete or full audit trails later without altering the structure.</w:t>
+      </w:r>
+    </w:p>
+    <w:p>
+      <w:pPr>
+        <w:rPr>
+          <w:rFonts w:ascii="Segoe UI" w:hAnsi="Segoe UI" w:cs="Segoe UI"/>
+        </w:rPr>
+      </w:pPr>
+      <w:r>
+        <w:rPr>
+          <w:rFonts w:ascii="Segoe UI" w:hAnsi="Segoe UI" w:cs="Segoe UI"/>
+        </w:rPr>
+        <w:t>Entity–relationship diagram</w:t>
+      </w:r>
+    </w:p>
+    <w:p>
+      <w:pPr>
+        <w:rPr>
+          <w:rFonts w:ascii="Segoe UI" w:hAnsi="Segoe UI" w:cs="Segoe UI"/>
+        </w:rPr>
+      </w:pPr>
+      <w:r>
+        <w:rPr>
+          <w:rFonts w:ascii="Segoe UI" w:hAnsi="Segoe UI" w:cs="Segoe UI"/>
+        </w:rPr>
+        <w:t>The diagram below shows tables, primary keys, and the main foreign-key links.</w:t>
+      </w:r>
+    </w:p>
+    <w:p>
+      <w:pPr>
+        <w:rPr>
+          <w:rFonts w:ascii="Segoe UI" w:hAnsi="Segoe UI" w:cs="Segoe UI"/>
+        </w:rPr>
+      </w:pPr>
+    </w:p>
+    <w:p>
+      <w:pPr>
+        <w:rPr>
+          <w:rFonts w:ascii="Segoe UI" w:hAnsi="Segoe UI" w:cs="Segoe UI"/>
+        </w:rPr>
+      </w:pPr>
+      <w:r>
+        <w:rPr>
+          <w:rFonts w:ascii="Segoe UI" w:hAnsi="Segoe UI" w:cs="Segoe UI"/>
+        </w:rPr>
+        <w:lastRenderedPageBreak/>
+        <w:br/>
+      </w:r>
+      <w:r>
+        <w:rPr>
+          <w:rFonts w:ascii="Segoe UI" w:hAnsi="Segoe UI" w:cs="Segoe UI"/>
+          <w:noProof/>
+        </w:rPr>
+        <w:drawing>
+          <wp:inline distT="0" distB="0" distL="0" distR="0" wp14:anchorId="5FD2C3AC" wp14:editId="0D61850A">
+            <wp:extent cx="5932170" cy="1699895"/>
+            <wp:effectExtent l="0" t="0" r="0" b="0"/>
+            <wp:docPr id="496287901" name="Picture 1"/>
+            <wp:cNvGraphicFramePr>
+              <a:graphicFrameLocks xmlns:a="http://schemas.openxmlformats.org/drawingml/2006/main" noChangeAspect="1"/>
+            </wp:cNvGraphicFramePr>
+            <a:graphic xmlns:a="http://schemas.openxmlformats.org/drawingml/2006/main">
+              <a:graphicData uri="http://schemas.openxmlformats.org/drawingml/2006/picture">
+                <pic:pic xmlns:pic="http://schemas.openxmlformats.org/drawingml/2006/picture">
+                  <pic:nvPicPr>
+                    <pic:cNvPr id="0" name="Picture 1"/>
+                    <pic:cNvPicPr>
+                      <a:picLocks noChangeAspect="1" noChangeArrowheads="1"/>
+                    </pic:cNvPicPr>
+                  </pic:nvPicPr>
+                  <pic:blipFill>
+                    <a:blip r:embed="rId5" cstate="print">
+                      <a:extLst>
+                        <a:ext uri="{28A0092B-C50C-407E-A947-70E740481C1C}">
+                          <a14:useLocalDpi xmlns:a14="http://schemas.microsoft.com/office/drawing/2010/main" val="0"/>
+                        </a:ext>
+                      </a:extLst>
+                    </a:blip>
+                    <a:srcRect/>
+                    <a:stretch>
+                      <a:fillRect/>
+                    </a:stretch>
+                  </pic:blipFill>
+                  <pic:spPr bwMode="auto">
+                    <a:xfrm>
+                      <a:off x="0" y="0"/>
+                      <a:ext cx="5950210" cy="1705064"/>
+                    </a:xfrm>
+                    <a:prstGeom prst="rect">
+                      <a:avLst/>
+                    </a:prstGeom>
+                    <a:noFill/>
+                    <a:ln>
+                      <a:noFill/>
+                    </a:ln>
+                  </pic:spPr>
+                </pic:pic>
+              </a:graphicData>
+            </a:graphic>
+          </wp:inline>
+        </w:drawing>
+      </w:r>
+    </w:p>
+    <w:p>
+      <w:pPr>
+        <w:rPr>
+          <w:rFonts w:ascii="Segoe UI" w:hAnsi="Segoe UI" w:cs="Segoe UI"/>
+        </w:rPr>
+      </w:pPr>
+      <w:r>
+        <w:rPr>
+          <w:rFonts w:ascii="Segoe UI" w:hAnsi="Segoe UI" w:cs="Segoe UI"/>
+        </w:rPr>
+        <w:t>schema overview</w:t>
+      </w:r>
+    </w:p>
+    <w:p>
+      <w:pPr>
+        <w:numPr>
+          <w:ilvl w:val="0"/>
+          <w:numId w:val="3"/>
+        </w:numPr>
+        <w:rPr>
+          <w:rFonts w:ascii="Segoe UI" w:hAnsi="Segoe UI" w:cs="Segoe UI"/>
+        </w:rPr>
+      </w:pPr>
+      <w:r>
+        <w:rPr>
+          <w:rFonts w:ascii="Segoe UI" w:hAnsi="Segoe UI" w:cs="Segoe UI"/>
+        </w:rPr>
+        <w:t>User — stores login credentials and role.</w:t>
+      </w:r>
+    </w:p>
+    <w:p>
+      <w:pPr>
+        <w:numPr>
+          <w:ilvl w:val="1"/>
+          <w:numId w:val="3"/>
+        </w:numPr>
+        <w:rPr>
+          <w:rFonts w:ascii="Segoe UI" w:hAnsi="Segoe UI" w:cs="Segoe UI"/>
+        </w:rPr>
+      </w:pPr>
+      <w:r>
+        <w:rPr>
+          <w:rFonts w:ascii="Segoe UI" w:hAnsi="Segoe UI" w:cs="Segoe UI"/>
+        </w:rPr>
+        <w:t xml:space="preserve">PK </w:t>
+      </w:r>
+      <w:proofErr w:type="spellStart"/>
+      <w:r>
+        <w:rPr>
+          <w:rFonts w:ascii="Segoe UI" w:hAnsi="Segoe UI" w:cs="Segoe UI"/>
+        </w:rPr>
+        <w:t>UserId</w:t>
+      </w:r>
+      <w:proofErr w:type="spellEnd"/>
+      <w:r>
+        <w:rPr>
+          <w:rFonts w:ascii="Segoe UI" w:hAnsi="Segoe UI" w:cs="Segoe UI"/>
+        </w:rPr>
+        <w:t xml:space="preserve"> (GUID)</w:t>
+      </w:r>
+    </w:p>
+    <w:p>
+      <w:pPr>
+        <w:numPr>
+          <w:ilvl w:val="1"/>
+          <w:numId w:val="3"/>
+        </w:numPr>
+        <w:rPr>
+          <w:rFonts w:ascii="Segoe UI" w:hAnsi="Segoe UI" w:cs="Segoe UI"/>
+        </w:rPr>
+      </w:pPr>
+      <w:r>
+        <w:rPr>
+          <w:rFonts w:ascii="Segoe UI" w:hAnsi="Segoe UI" w:cs="Segoe UI"/>
+        </w:rPr>
+        <w:t xml:space="preserve">Email (unique), </w:t>
+      </w:r>
+      <w:proofErr w:type="spellStart"/>
+      <w:r>
+        <w:rPr>
+          <w:rFonts w:ascii="Segoe UI" w:hAnsi="Segoe UI" w:cs="Segoe UI"/>
+        </w:rPr>
+        <w:t>PasswordHash</w:t>
+      </w:r>
+      <w:proofErr w:type="spellEnd"/>
+      <w:r>
+        <w:rPr>
+          <w:rFonts w:ascii="Segoe UI" w:hAnsi="Segoe UI" w:cs="Segoe UI"/>
+        </w:rPr>
+        <w:t xml:space="preserve">, Role (“Admin” / “Vendor”), </w:t>
+      </w:r>
+      <w:proofErr w:type="spellStart"/>
+      <w:r>
+        <w:rPr>
+          <w:rFonts w:ascii="Segoe UI" w:hAnsi="Segoe UI" w:cs="Segoe UI"/>
+        </w:rPr>
+        <w:t>VendorId</w:t>
+      </w:r>
+      <w:proofErr w:type="spellEnd"/>
+      <w:r>
+        <w:rPr>
+          <w:rFonts w:ascii="Segoe UI" w:hAnsi="Segoe UI" w:cs="Segoe UI"/>
+        </w:rPr>
+        <w:t xml:space="preserve"> (nullable FK), audit fields, </w:t>
+      </w:r>
+      <w:proofErr w:type="spellStart"/>
+      <w:r>
+        <w:rPr>
+          <w:rFonts w:ascii="Segoe UI" w:hAnsi="Segoe UI" w:cs="Segoe UI"/>
+        </w:rPr>
+        <w:t>RowVersion</w:t>
+      </w:r>
+      <w:proofErr w:type="spellEnd"/>
+      <w:r>
+        <w:rPr>
+          <w:rFonts w:ascii="Segoe UI" w:hAnsi="Segoe UI" w:cs="Segoe UI"/>
+        </w:rPr>
+        <w:t>.</w:t>
+      </w:r>
+    </w:p>
+    <w:p>
+      <w:pPr>
+        <w:numPr>
+          <w:ilvl w:val="0"/>
+          <w:numId w:val="3"/>
+        </w:numPr>
+        <w:rPr>
+          <w:rFonts w:ascii="Segoe UI" w:hAnsi="Segoe UI" w:cs="Segoe UI"/>
+        </w:rPr>
+      </w:pPr>
+      <w:r>
+        <w:rPr>
+          <w:rFonts w:ascii="Segoe UI" w:hAnsi="Segoe UI" w:cs="Segoe UI"/>
+        </w:rPr>
+        <w:t>Vendor — company profile for bidding.</w:t>
+      </w:r>
+    </w:p>
+    <w:p>
+      <w:pPr>
+        <w:numPr>
+          <w:ilvl w:val="1"/>
+          <w:numId w:val="3"/>
+        </w:numPr>
+        <w:rPr>
+          <w:rFonts w:ascii="Segoe UI" w:hAnsi="Segoe UI" w:cs="Segoe UI"/>
+        </w:rPr>
+      </w:pPr>
+      <w:r>
+        <w:rPr>
+          <w:rFonts w:ascii="Segoe UI" w:hAnsi="Segoe UI" w:cs="Segoe UI"/>
+        </w:rPr>
+        <w:t xml:space="preserve">PK </w:t>
+      </w:r>
+      <w:proofErr w:type="spellStart"/>
+      <w:r>
+        <w:rPr>
+          <w:rFonts w:ascii="Segoe UI" w:hAnsi="Segoe UI" w:cs="Segoe UI"/>
+        </w:rPr>
+        <w:t>VendorId</w:t>
+      </w:r>
+      <w:proofErr w:type="spellEnd"/>
+      <w:r>
+        <w:rPr>
+          <w:rFonts w:ascii="Segoe UI" w:hAnsi="Segoe UI" w:cs="Segoe UI"/>
+        </w:rPr>
+        <w:t xml:space="preserve"> (GUID)</w:t>
+      </w:r>
+    </w:p>
+    <w:p>
+      <w:pPr>
+        <w:numPr>
+          <w:ilvl w:val="1"/>
+          <w:numId w:val="3"/>
+        </w:numPr>
+        <w:rPr>
+          <w:rFonts w:ascii="Segoe UI" w:hAnsi="Segoe UI" w:cs="Segoe UI"/>
+        </w:rPr>
+      </w:pPr>
+      <w:r>
+        <w:rPr>
+          <w:rFonts w:ascii="Segoe UI" w:hAnsi="Segoe UI" w:cs="Segoe UI"/>
+        </w:rPr>
+        <w:t xml:space="preserve">Name, </w:t>
+      </w:r>
+      <w:proofErr w:type="spellStart"/>
+      <w:r>
+        <w:rPr>
+          <w:rFonts w:ascii="Segoe UI" w:hAnsi="Segoe UI" w:cs="Segoe UI"/>
+        </w:rPr>
+        <w:t>ContactEmail</w:t>
+      </w:r>
+      <w:proofErr w:type="spellEnd"/>
+      <w:r>
+        <w:rPr>
+          <w:rFonts w:ascii="Segoe UI" w:hAnsi="Segoe UI" w:cs="Segoe UI"/>
+        </w:rPr>
+        <w:t xml:space="preserve">, Phone, </w:t>
+      </w:r>
+      <w:proofErr w:type="spellStart"/>
+      <w:r>
+        <w:rPr>
+          <w:rFonts w:ascii="Segoe UI" w:hAnsi="Segoe UI" w:cs="Segoe UI"/>
+        </w:rPr>
+        <w:t>RegisteredAt</w:t>
+      </w:r>
+      <w:proofErr w:type="spellEnd"/>
+      <w:r>
+        <w:rPr>
+          <w:rFonts w:ascii="Segoe UI" w:hAnsi="Segoe UI" w:cs="Segoe UI"/>
+        </w:rPr>
+        <w:t xml:space="preserve">, </w:t>
+      </w:r>
+      <w:proofErr w:type="spellStart"/>
+      <w:r>
+        <w:rPr>
+          <w:rFonts w:ascii="Segoe UI" w:hAnsi="Segoe UI" w:cs="Segoe UI"/>
+        </w:rPr>
+        <w:t>IsBlacklisted</w:t>
+      </w:r>
+      <w:proofErr w:type="spellEnd"/>
+      <w:r>
+        <w:rPr>
+          <w:rFonts w:ascii="Segoe UI" w:hAnsi="Segoe UI" w:cs="Segoe UI"/>
+        </w:rPr>
+        <w:t xml:space="preserve">, </w:t>
+      </w:r>
+      <w:proofErr w:type="spellStart"/>
+      <w:r>
+        <w:rPr>
+          <w:rFonts w:ascii="Segoe UI" w:hAnsi="Segoe UI" w:cs="Segoe UI"/>
+        </w:rPr>
+        <w:t>RowVersion</w:t>
+      </w:r>
+      <w:proofErr w:type="spellEnd"/>
+      <w:r>
+        <w:rPr>
+          <w:rFonts w:ascii="Segoe UI" w:hAnsi="Segoe UI" w:cs="Segoe UI"/>
+        </w:rPr>
+        <w:t>.</w:t>
+      </w:r>
+    </w:p>
+    <w:p>
+      <w:pPr>
+        <w:numPr>
+          <w:ilvl w:val="0"/>
+          <w:numId w:val="3"/>
+        </w:numPr>
+        <w:rPr>
+          <w:rFonts w:ascii="Segoe UI" w:hAnsi="Segoe UI" w:cs="Segoe UI"/>
+        </w:rPr>
+      </w:pPr>
+      <w:r>
+        <w:rPr>
+          <w:rFonts w:ascii="Segoe UI" w:hAnsi="Segoe UI" w:cs="Segoe UI"/>
+        </w:rPr>
+        <w:t>Category — tender classification lookup.</w:t>
+      </w:r>
+    </w:p>
+    <w:p>
+      <w:pPr>
+        <w:numPr>
+          <w:ilvl w:val="1"/>
+          <w:numId w:val="3"/>
+        </w:numPr>
+        <w:rPr>
+          <w:rFonts w:ascii="Segoe UI" w:hAnsi="Segoe UI" w:cs="Segoe UI"/>
+        </w:rPr>
+      </w:pPr>
+      <w:r>
+        <w:rPr>
+          <w:rFonts w:ascii="Segoe UI" w:hAnsi="Segoe UI" w:cs="Segoe UI"/>
+        </w:rPr>
+        <w:t xml:space="preserve">PK </w:t>
+      </w:r>
+      <w:proofErr w:type="spellStart"/>
+      <w:r>
+        <w:rPr>
+          <w:rFonts w:ascii="Segoe UI" w:hAnsi="Segoe UI" w:cs="Segoe UI"/>
+        </w:rPr>
+        <w:t>CategoryId</w:t>
+      </w:r>
+      <w:proofErr w:type="spellEnd"/>
+      <w:r>
+        <w:rPr>
+          <w:rFonts w:ascii="Segoe UI" w:hAnsi="Segoe UI" w:cs="Segoe UI"/>
+        </w:rPr>
+        <w:t xml:space="preserve"> (int)</w:t>
+      </w:r>
+    </w:p>
+    <w:p>
+      <w:pPr>
+        <w:numPr>
+          <w:ilvl w:val="1"/>
+          <w:numId w:val="3"/>
+        </w:numPr>
+        <w:rPr>
+          <w:rFonts w:ascii="Segoe UI" w:hAnsi="Segoe UI" w:cs="Segoe UI"/>
+        </w:rPr>
+      </w:pPr>
+      <w:r>
+        <w:rPr>
+          <w:rFonts w:ascii="Segoe UI" w:hAnsi="Segoe UI" w:cs="Segoe UI"/>
+        </w:rPr>
+        <w:t>Name (unique), Description.</w:t>
+      </w:r>
+    </w:p>
+    <w:p>
+      <w:pPr>
+        <w:numPr>
+          <w:ilvl w:val="0"/>
+          <w:numId w:val="3"/>
+        </w:numPr>
+        <w:rPr>
+          <w:rFonts w:ascii="Segoe UI" w:hAnsi="Segoe UI" w:cs="Segoe UI"/>
+        </w:rPr>
+      </w:pPr>
+      <w:r>
+        <w:rPr>
+          <w:rFonts w:ascii="Segoe UI" w:hAnsi="Segoe UI" w:cs="Segoe UI"/>
+        </w:rPr>
+        <w:t>Status — reusable status values for both tenders and bids.</w:t>
+      </w:r>
+    </w:p>
+    <w:p>
+      <w:pPr>
+        <w:numPr>
+          <w:ilvl w:val="1"/>
+          <w:numId w:val="3"/>
+        </w:numPr>
+        <w:rPr>
+          <w:rFonts w:ascii="Segoe UI" w:hAnsi="Segoe UI" w:cs="Segoe UI"/>
+        </w:rPr>
+      </w:pPr>
+      <w:r>
+        <w:rPr>
+          <w:rFonts w:ascii="Segoe UI" w:hAnsi="Segoe UI" w:cs="Segoe UI"/>
+        </w:rPr>
+        <w:t xml:space="preserve">PK </w:t>
+      </w:r>
+      <w:proofErr w:type="spellStart"/>
+      <w:r>
+        <w:rPr>
+          <w:rFonts w:ascii="Segoe UI" w:hAnsi="Segoe UI" w:cs="Segoe UI"/>
+        </w:rPr>
+        <w:t>StatusId</w:t>
+      </w:r>
+      <w:proofErr w:type="spellEnd"/>
+      <w:r>
+        <w:rPr>
+          <w:rFonts w:ascii="Segoe UI" w:hAnsi="Segoe UI" w:cs="Segoe UI"/>
+        </w:rPr>
+        <w:t xml:space="preserve"> (int)</w:t>
+      </w:r>
+    </w:p>
+    <w:p>
+      <w:pPr>
+        <w:numPr>
+          <w:ilvl w:val="1"/>
+          <w:numId w:val="3"/>
+        </w:numPr>
+        <w:rPr>
+          <w:rFonts w:ascii="Segoe UI" w:hAnsi="Segoe UI" w:cs="Segoe UI"/>
+        </w:rPr>
+      </w:pPr>
+      <w:r>
+        <w:rPr>
+          <w:rFonts w:ascii="Segoe UI" w:hAnsi="Segoe UI" w:cs="Segoe UI"/>
+        </w:rPr>
+        <w:t xml:space="preserve">Name, Scope (“Tender” or “Bid”), </w:t>
+      </w:r>
+      <w:proofErr w:type="spellStart"/>
+      <w:r>
+        <w:rPr>
+          <w:rFonts w:ascii="Segoe UI" w:hAnsi="Segoe UI" w:cs="Segoe UI"/>
+        </w:rPr>
+        <w:t>SortOrder</w:t>
+      </w:r>
+      <w:proofErr w:type="spellEnd"/>
+      <w:r>
+        <w:rPr>
+          <w:rFonts w:ascii="Segoe UI" w:hAnsi="Segoe UI" w:cs="Segoe UI"/>
+        </w:rPr>
+        <w:t>.</w:t>
+      </w:r>
+    </w:p>
+    <w:p>
+      <w:pPr>
+        <w:numPr>
+          <w:ilvl w:val="0"/>
+          <w:numId w:val="3"/>
+        </w:numPr>
+        <w:rPr>
+          <w:rFonts w:ascii="Segoe UI" w:hAnsi="Segoe UI" w:cs="Segoe UI"/>
+        </w:rPr>
+      </w:pPr>
+      <w:r>
+        <w:rPr>
+          <w:rFonts w:ascii="Segoe UI" w:hAnsi="Segoe UI" w:cs="Segoe UI"/>
+        </w:rPr>
+        <w:t>Tender — project open for bids.</w:t>
+      </w:r>
+    </w:p>
+    <w:p>
+      <w:pPr>
+        <w:numPr>
+          <w:ilvl w:val="1"/>
+          <w:numId w:val="3"/>
+        </w:numPr>
+        <w:rPr>
+          <w:rFonts w:ascii="Segoe UI" w:hAnsi="Segoe UI" w:cs="Segoe UI"/>
+        </w:rPr>
+      </w:pPr>
+      <w:r>
+        <w:rPr>
+          <w:rFonts w:ascii="Segoe UI" w:hAnsi="Segoe UI" w:cs="Segoe UI"/>
+        </w:rPr>
+        <w:t xml:space="preserve">PK </w:t>
+      </w:r>
+      <w:proofErr w:type="spellStart"/>
+      <w:r>
+        <w:rPr>
+          <w:rFonts w:ascii="Segoe UI" w:hAnsi="Segoe UI" w:cs="Segoe UI"/>
+        </w:rPr>
+        <w:t>TenderId</w:t>
+      </w:r>
+      <w:proofErr w:type="spellEnd"/>
+      <w:r>
+        <w:rPr>
+          <w:rFonts w:ascii="Segoe UI" w:hAnsi="Segoe UI" w:cs="Segoe UI"/>
+        </w:rPr>
+        <w:t xml:space="preserve"> (GUID)</w:t>
+      </w:r>
+    </w:p>
+    <w:p>
+      <w:pPr>
+        <w:numPr>
+          <w:ilvl w:val="1"/>
+          <w:numId w:val="3"/>
+        </w:numPr>
+        <w:rPr>
+          <w:rFonts w:ascii="Segoe UI" w:hAnsi="Segoe UI" w:cs="Segoe UI"/>
+        </w:rPr>
+      </w:pPr>
+      <w:r>
+        <w:rPr>
+          <w:rFonts w:ascii="Segoe UI" w:hAnsi="Segoe UI" w:cs="Segoe UI"/>
+        </w:rPr>
+        <w:t xml:space="preserve">Title, Description, Deadline, </w:t>
+      </w:r>
+      <w:proofErr w:type="spellStart"/>
+      <w:r>
+        <w:rPr>
+          <w:rFonts w:ascii="Segoe UI" w:hAnsi="Segoe UI" w:cs="Segoe UI"/>
+        </w:rPr>
+        <w:t>CategoryId</w:t>
+      </w:r>
+      <w:proofErr w:type="spellEnd"/>
+      <w:r>
+        <w:rPr>
+          <w:rFonts w:ascii="Segoe UI" w:hAnsi="Segoe UI" w:cs="Segoe UI"/>
+        </w:rPr>
+        <w:t xml:space="preserve"> (FK), </w:t>
+      </w:r>
+      <w:proofErr w:type="spellStart"/>
+      <w:r>
+        <w:rPr>
+          <w:rFonts w:ascii="Segoe UI" w:hAnsi="Segoe UI" w:cs="Segoe UI"/>
+        </w:rPr>
+        <w:t>StatusId</w:t>
+      </w:r>
+      <w:proofErr w:type="spellEnd"/>
+      <w:r>
+        <w:rPr>
+          <w:rFonts w:ascii="Segoe UI" w:hAnsi="Segoe UI" w:cs="Segoe UI"/>
+        </w:rPr>
+        <w:t xml:space="preserve"> (FK), </w:t>
+      </w:r>
+      <w:proofErr w:type="spellStart"/>
+      <w:r>
+        <w:rPr>
+          <w:rFonts w:ascii="Segoe UI" w:hAnsi="Segoe UI" w:cs="Segoe UI"/>
+        </w:rPr>
+        <w:t>CreatedByUserId</w:t>
+      </w:r>
+      <w:proofErr w:type="spellEnd"/>
+      <w:r>
+        <w:rPr>
+          <w:rFonts w:ascii="Segoe UI" w:hAnsi="Segoe UI" w:cs="Segoe UI"/>
+        </w:rPr>
+        <w:t xml:space="preserve"> (FK), audit fields, </w:t>
+      </w:r>
+      <w:proofErr w:type="spellStart"/>
+      <w:r>
+        <w:rPr>
+          <w:rFonts w:ascii="Segoe UI" w:hAnsi="Segoe UI" w:cs="Segoe UI"/>
+        </w:rPr>
+        <w:t>RowVersion</w:t>
+      </w:r>
+      <w:proofErr w:type="spellEnd"/>
+      <w:r>
+        <w:rPr>
+          <w:rFonts w:ascii="Segoe UI" w:hAnsi="Segoe UI" w:cs="Segoe UI"/>
+        </w:rPr>
+        <w:t>.</w:t>
+      </w:r>
+    </w:p>
+    <w:p>
+      <w:pPr>
+        <w:numPr>
+          <w:ilvl w:val="0"/>
+          <w:numId w:val="3"/>
+        </w:numPr>
+        <w:rPr>
+          <w:rFonts w:ascii="Segoe UI" w:hAnsi="Segoe UI" w:cs="Segoe UI"/>
+        </w:rPr>
+      </w:pPr>
+      <w:r>
+        <w:rPr>
+          <w:rFonts w:ascii="Segoe UI" w:hAnsi="Segoe UI" w:cs="Segoe UI"/>
+        </w:rPr>
+        <w:t>Bid — vendor proposal on a tender.</w:t>
+      </w:r>
+    </w:p>
+    <w:p>
+      <w:pPr>
+        <w:numPr>
+          <w:ilvl w:val="1"/>
+          <w:numId w:val="3"/>
+        </w:numPr>
+        <w:rPr>
+          <w:rFonts w:ascii="Segoe UI" w:hAnsi="Segoe UI" w:cs="Segoe UI"/>
+        </w:rPr>
+      </w:pPr>
+      <w:r>
+        <w:rPr>
+          <w:rFonts w:ascii="Segoe UI" w:hAnsi="Segoe UI" w:cs="Segoe UI"/>
+        </w:rPr>
+        <w:lastRenderedPageBreak/>
+        <w:t xml:space="preserve">PK </w:t>
+      </w:r>
+      <w:proofErr w:type="spellStart"/>
+      <w:r>
+        <w:rPr>
+          <w:rFonts w:ascii="Segoe UI" w:hAnsi="Segoe UI" w:cs="Segoe UI"/>
+        </w:rPr>
+        <w:t>BidId</w:t>
+      </w:r>
+      <w:proofErr w:type="spellEnd"/>
+      <w:r>
+        <w:rPr>
+          <w:rFonts w:ascii="Segoe UI" w:hAnsi="Segoe UI" w:cs="Segoe UI"/>
+        </w:rPr>
+        <w:t xml:space="preserve"> (GUID)</w:t>
+      </w:r>
+    </w:p>
+    <w:p>
+      <w:pPr>
+        <w:numPr>
+          <w:ilvl w:val="1"/>
+          <w:numId w:val="3"/>
+        </w:numPr>
+        <w:rPr>
+          <w:rFonts w:ascii="Segoe UI" w:hAnsi="Segoe UI" w:cs="Segoe UI"/>
+        </w:rPr>
+      </w:pPr>
+      <w:proofErr w:type="spellStart"/>
+      <w:r>
+        <w:rPr>
+          <w:rFonts w:ascii="Segoe UI" w:hAnsi="Segoe UI" w:cs="Segoe UI"/>
+        </w:rPr>
+        <w:t>TenderId</w:t>
+      </w:r>
+      <w:proofErr w:type="spellEnd"/>
+      <w:r>
+        <w:rPr>
+          <w:rFonts w:ascii="Segoe UI" w:hAnsi="Segoe UI" w:cs="Segoe UI"/>
+        </w:rPr>
+        <w:t xml:space="preserve"> (FK), </w:t>
+      </w:r>
+      <w:proofErr w:type="spellStart"/>
+      <w:r>
+        <w:rPr>
+          <w:rFonts w:ascii="Segoe UI" w:hAnsi="Segoe UI" w:cs="Segoe UI"/>
+        </w:rPr>
+        <w:t>VendorId</w:t>
+      </w:r>
+      <w:proofErr w:type="spellEnd"/>
+      <w:r>
+        <w:rPr>
+          <w:rFonts w:ascii="Segoe UI" w:hAnsi="Segoe UI" w:cs="Segoe UI"/>
+        </w:rPr>
+        <w:t xml:space="preserve"> (FK), </w:t>
+      </w:r>
+      <w:proofErr w:type="spellStart"/>
+      <w:r>
+        <w:rPr>
+          <w:rFonts w:ascii="Segoe UI" w:hAnsi="Segoe UI" w:cs="Segoe UI"/>
+        </w:rPr>
+        <w:t>StatusId</w:t>
+      </w:r>
+      <w:proofErr w:type="spellEnd"/>
+      <w:r>
+        <w:rPr>
+          <w:rFonts w:ascii="Segoe UI" w:hAnsi="Segoe UI" w:cs="Segoe UI"/>
+        </w:rPr>
+        <w:t xml:space="preserve"> (FK), </w:t>
+      </w:r>
+      <w:proofErr w:type="spellStart"/>
+      <w:r>
+        <w:rPr>
+          <w:rFonts w:ascii="Segoe UI" w:hAnsi="Segoe UI" w:cs="Segoe UI"/>
+        </w:rPr>
+        <w:t>BidAmount</w:t>
+      </w:r>
+      <w:proofErr w:type="spellEnd"/>
+      <w:r>
+        <w:rPr>
+          <w:rFonts w:ascii="Segoe UI" w:hAnsi="Segoe UI" w:cs="Segoe UI"/>
+        </w:rPr>
+        <w:t xml:space="preserve"> (decimal 18,2, CHECK &gt; 0), Comments, timestamps, </w:t>
+      </w:r>
+      <w:proofErr w:type="spellStart"/>
+      <w:r>
+        <w:rPr>
+          <w:rFonts w:ascii="Segoe UI" w:hAnsi="Segoe UI" w:cs="Segoe UI"/>
+        </w:rPr>
+        <w:t>RowVersion</w:t>
+      </w:r>
+      <w:proofErr w:type="spellEnd"/>
+      <w:r>
+        <w:rPr>
+          <w:rFonts w:ascii="Segoe UI" w:hAnsi="Segoe UI" w:cs="Segoe UI"/>
+        </w:rPr>
+        <w:t>.</w:t>
+      </w:r>
+    </w:p>
+    <w:p>
+      <w:pPr>
+        <w:numPr>
+          <w:ilvl w:val="1"/>
+          <w:numId w:val="3"/>
+        </w:numPr>
+        <w:rPr>
+          <w:rFonts w:ascii="Segoe UI" w:hAnsi="Segoe UI" w:cs="Segoe UI"/>
+        </w:rPr>
+      </w:pPr>
+      <w:r>
+        <w:rPr>
+          <w:rFonts w:ascii="Segoe UI" w:hAnsi="Segoe UI" w:cs="Segoe UI"/>
+        </w:rPr>
+        <w:t>Unique index on (</w:t>
+      </w:r>
+      <w:proofErr w:type="spellStart"/>
+      <w:r>
+        <w:rPr>
+          <w:rFonts w:ascii="Segoe UI" w:hAnsi="Segoe UI" w:cs="Segoe UI"/>
+        </w:rPr>
+        <w:t>TenderId</w:t>
+      </w:r>
+      <w:proofErr w:type="spellEnd"/>
+      <w:r>
+        <w:rPr>
+          <w:rFonts w:ascii="Segoe UI" w:hAnsi="Segoe UI" w:cs="Segoe UI"/>
+        </w:rPr>
+        <w:t xml:space="preserve">, </w:t>
+      </w:r>
+      <w:proofErr w:type="spellStart"/>
+      <w:r>
+        <w:rPr>
+          <w:rFonts w:ascii="Segoe UI" w:hAnsi="Segoe UI" w:cs="Segoe UI"/>
+        </w:rPr>
+        <w:t>VendorId</w:t>
+      </w:r>
+      <w:proofErr w:type="spellEnd"/>
+      <w:r>
+        <w:rPr>
+          <w:rFonts w:ascii="Segoe UI" w:hAnsi="Segoe UI" w:cs="Segoe UI"/>
+        </w:rPr>
+        <w:t>) prevents duplicate bids per vendor per tender.</w:t>
+      </w:r>
+    </w:p>
+    <w:p>
+      <w:pPr>
+        <w:rPr>
+          <w:rFonts w:ascii="Segoe UI" w:hAnsi="Segoe UI" w:cs="Segoe UI"/>
+        </w:rPr>
+      </w:pPr>
+      <w:r>
+        <w:rPr>
+          <w:rFonts w:ascii="Segoe UI" w:hAnsi="Segoe UI" w:cs="Segoe UI"/>
+        </w:rPr>
+        <w:t>This schema gives each layer of the application a solid, consistent backbone while staying flexible for future requirements like vendor blacklisting, multi-currency bids, or tender archival</w:t>
+      </w:r>
+      <w:r>
+        <w:rPr>
+          <w:rFonts w:ascii="Segoe UI" w:hAnsi="Segoe UI" w:cs="Segoe UI"/>
+        </w:rPr>
+        <w:t>.</w:t>
+      </w:r>
+    </w:p>
+    <w:p>
+      <w:pPr>
+        <w:rPr>
+          <w:rFonts w:ascii="Segoe UI" w:hAnsi="Segoe UI" w:cs="Segoe UI"/>
+        </w:rPr>
+      </w:pPr>
+      <w:r>
+        <w:rPr>
+          <w:rFonts w:ascii="Segoe UI" w:hAnsi="Segoe UI" w:cs="Segoe UI"/>
+        </w:rPr>
+        <w:t>I began by listing the real-world things the system cares about—users, vendors, tenders, bids, statuses, and categories—and made each one its own table. That step alone satisfies first normal form: every column now holds a single value, and there are no repeating groups tucked inside one row.</w:t>
+      </w:r>
+    </w:p>
+    <w:p>
+      <w:pPr>
+        <w:rPr>
+          <w:rFonts w:ascii="Segoe UI" w:hAnsi="Segoe UI" w:cs="Segoe UI"/>
+        </w:rPr>
+      </w:pPr>
+      <w:r>
+        <w:rPr>
+          <w:rFonts w:ascii="Segoe UI" w:hAnsi="Segoe UI" w:cs="Segoe UI"/>
+        </w:rPr>
+        <w:t xml:space="preserve">Next, I checked for partial dependencies to hit second normal form. The classic culprit is a table with a multi-column key where some non-key data depends on only part of the key. In this design each table has a single-column surrogate primary key (either a </w:t>
+      </w:r>
+      <w:proofErr w:type="spellStart"/>
+      <w:r>
+        <w:rPr>
+          <w:rFonts w:ascii="Segoe UI" w:hAnsi="Segoe UI" w:cs="Segoe UI"/>
+        </w:rPr>
+        <w:t>uniqueidentifier</w:t>
+      </w:r>
+      <w:proofErr w:type="spellEnd"/>
+      <w:r>
+        <w:rPr>
+          <w:rFonts w:ascii="Segoe UI" w:hAnsi="Segoe UI" w:cs="Segoe UI"/>
+        </w:rPr>
+        <w:t xml:space="preserve"> or an int), so no column can drift and depend on “half a key.” For example, the bid amount and comments rely solely on </w:t>
+      </w:r>
+      <w:proofErr w:type="spellStart"/>
+      <w:r>
+        <w:rPr>
+          <w:rFonts w:ascii="Segoe UI" w:hAnsi="Segoe UI" w:cs="Segoe UI"/>
+        </w:rPr>
+        <w:t>BidId</w:t>
+      </w:r>
+      <w:proofErr w:type="spellEnd"/>
+      <w:r>
+        <w:rPr>
+          <w:rFonts w:ascii="Segoe UI" w:hAnsi="Segoe UI" w:cs="Segoe UI"/>
+        </w:rPr>
+        <w:t xml:space="preserve">, not on </w:t>
+      </w:r>
+      <w:proofErr w:type="spellStart"/>
+      <w:r>
+        <w:rPr>
+          <w:rFonts w:ascii="Segoe UI" w:hAnsi="Segoe UI" w:cs="Segoe UI"/>
+        </w:rPr>
+        <w:t>TenderId</w:t>
+      </w:r>
+      <w:proofErr w:type="spellEnd"/>
+      <w:r>
+        <w:rPr>
+          <w:rFonts w:ascii="Segoe UI" w:hAnsi="Segoe UI" w:cs="Segoe UI"/>
+        </w:rPr>
+        <w:t xml:space="preserve"> or </w:t>
+      </w:r>
+      <w:proofErr w:type="spellStart"/>
+      <w:r>
+        <w:rPr>
+          <w:rFonts w:ascii="Segoe UI" w:hAnsi="Segoe UI" w:cs="Segoe UI"/>
+        </w:rPr>
+        <w:t>VendorId</w:t>
+      </w:r>
+      <w:proofErr w:type="spellEnd"/>
+      <w:r>
+        <w:rPr>
+          <w:rFonts w:ascii="Segoe UI" w:hAnsi="Segoe UI" w:cs="Segoe UI"/>
+        </w:rPr>
+        <w:t>.</w:t>
+      </w:r>
+    </w:p>
+    <w:p>
+      <w:pPr>
+        <w:rPr>
+          <w:rFonts w:ascii="Segoe UI" w:hAnsi="Segoe UI" w:cs="Segoe UI"/>
+        </w:rPr>
+      </w:pPr>
+      <w:r>
+        <w:rPr>
+          <w:rFonts w:ascii="Segoe UI" w:hAnsi="Segoe UI" w:cs="Segoe UI"/>
+        </w:rPr>
+        <w:t xml:space="preserve">Finally, I removed transitive dependencies to reach third normal form. Descriptive data such as status names and category names live in their own lookup tables, Status and Category. The main tables hold only the foreign-key IDs, so a tender row no longer carries the text “Closed” or “Construction”—that information sits where it belongs and changes in exactly one place. The same logic pushed vendor contact details into Vendor instead of letting them leak into User; a user merely points at the vendor it represents. As a </w:t>
+      </w:r>
+      <w:proofErr w:type="gramStart"/>
+      <w:r>
+        <w:rPr>
+          <w:rFonts w:ascii="Segoe UI" w:hAnsi="Segoe UI" w:cs="Segoe UI"/>
+        </w:rPr>
+        <w:t>result</w:t>
+      </w:r>
+      <w:proofErr w:type="gramEnd"/>
+      <w:r>
+        <w:rPr>
+          <w:rFonts w:ascii="Segoe UI" w:hAnsi="Segoe UI" w:cs="Segoe UI"/>
+        </w:rPr>
+        <w:t xml:space="preserve"> every non-key column now depends on nothing but the key, the whole key, and nothing else.</w:t>
+      </w:r>
+    </w:p>
+    <w:p>
+      <w:pPr>
+        <w:rPr>
+          <w:rFonts w:ascii="Segoe UI" w:hAnsi="Segoe UI" w:cs="Segoe UI"/>
+        </w:rPr>
+      </w:pPr>
+      <w:r>
+        <w:rPr>
+          <w:rFonts w:ascii="Segoe UI" w:hAnsi="Segoe UI" w:cs="Segoe UI"/>
+        </w:rPr>
+        <w:t>By separating lookup values, using surrogate keys, and enforcing foreign-key constraints I avoided duplicate data, kept updates atomic, and prepared the schema for easy expansion—new statuses or categories can be inserted without touching any application code.</w:t>
+      </w:r>
+    </w:p>
+    <w:p>
+      <w:pPr>
+        <w:rPr>
+          <w:rFonts w:ascii="Segoe UI" w:hAnsi="Segoe UI" w:cs="Segoe UI"/>
+        </w:rPr>
+      </w:pPr>
+    </w:p>
+    <w:p>
+      <w:pPr>
+        <w:rPr>
+          <w:rFonts w:ascii="Segoe UI" w:hAnsi="Segoe UI" w:cs="Segoe UI"/>
+        </w:rPr>
+      </w:pPr>
+    </w:p>
+    <w:p>
+      <w:pPr>
+        <w:rPr>
+          <w:rFonts w:ascii="Segoe UI" w:hAnsi="Segoe UI" w:cs="Segoe UI"/>
+        </w:rPr>
+      </w:pPr>
+    </w:p>
+    <w:p>
+      <w:pPr>
+        <w:rPr>
+          <w:rFonts w:ascii="Segoe UI" w:hAnsi="Segoe UI" w:cs="Segoe UI"/>
+        </w:rPr>
+      </w:pPr>
+    </w:p>
+    <w:p>
+      <w:pPr>
+        <w:rPr>
+          <w:rFonts w:ascii="Segoe UI" w:hAnsi="Segoe UI" w:cs="Segoe UI"/>
         </w:rPr>
       </w:pPr>
     </w:p>
@@ -889,8 +2184,312 @@
       </w:rPr>
     </w:lvl>
   </w:abstractNum>
+  <w:abstractNum w:abstractNumId="1" w15:restartNumberingAfterBreak="0">
+    <w:nsid w:val="59501517"/>
+    <w:multiLevelType w:val="multilevel"/>
+    <w:tmpl w:val="6A2A27E8"/>
+    <w:lvl w:ilvl="0">
+      <w:start w:val="1"/>
+      <w:numFmt w:val="bullet"/>
+      <w:lvlText w:val=""/>
+      <w:lvlJc w:val="left"/>
+      <w:pPr>
+        <w:tabs>
+          <w:tab w:val="num" w:pos="720"/>
+        </w:tabs>
+        <w:ind w:left="720" w:hanging="360"/>
+      </w:pPr>
+      <w:rPr>
+        <w:rFonts w:ascii="Symbol" w:hAnsi="Symbol" w:hint="default"/>
+        <w:sz w:val="20"/>
+      </w:rPr>
+    </w:lvl>
+    <w:lvl w:ilvl="1">
+      <w:start w:val="1"/>
+      <w:numFmt w:val="bullet"/>
+      <w:lvlText w:val="o"/>
+      <w:lvlJc w:val="left"/>
+      <w:pPr>
+        <w:tabs>
+          <w:tab w:val="num" w:pos="1440"/>
+        </w:tabs>
+        <w:ind w:left="1440" w:hanging="360"/>
+      </w:pPr>
+      <w:rPr>
+        <w:rFonts w:ascii="Courier New" w:hAnsi="Courier New" w:hint="default"/>
+        <w:sz w:val="20"/>
+      </w:rPr>
+    </w:lvl>
+    <w:lvl w:ilvl="2" w:tentative="1">
+      <w:start w:val="1"/>
+      <w:numFmt w:val="bullet"/>
+      <w:lvlText w:val=""/>
+      <w:lvlJc w:val="left"/>
+      <w:pPr>
+        <w:tabs>
+          <w:tab w:val="num" w:pos="2160"/>
+        </w:tabs>
+        <w:ind w:left="2160" w:hanging="360"/>
+      </w:pPr>
+      <w:rPr>
+        <w:rFonts w:ascii="Wingdings" w:hAnsi="Wingdings" w:hint="default"/>
+        <w:sz w:val="20"/>
+      </w:rPr>
+    </w:lvl>
+    <w:lvl w:ilvl="3" w:tentative="1">
+      <w:start w:val="1"/>
+      <w:numFmt w:val="bullet"/>
+      <w:lvlText w:val=""/>
+      <w:lvlJc w:val="left"/>
+      <w:pPr>
+        <w:tabs>
+          <w:tab w:val="num" w:pos="2880"/>
+        </w:tabs>
+        <w:ind w:left="2880" w:hanging="360"/>
+      </w:pPr>
+      <w:rPr>
+        <w:rFonts w:ascii="Wingdings" w:hAnsi="Wingdings" w:hint="default"/>
+        <w:sz w:val="20"/>
+      </w:rPr>
+    </w:lvl>
+    <w:lvl w:ilvl="4" w:tentative="1">
+      <w:start w:val="1"/>
+      <w:numFmt w:val="bullet"/>
+      <w:lvlText w:val=""/>
+      <w:lvlJc w:val="left"/>
+      <w:pPr>
+        <w:tabs>
+          <w:tab w:val="num" w:pos="3600"/>
+        </w:tabs>
+        <w:ind w:left="3600" w:hanging="360"/>
+      </w:pPr>
+      <w:rPr>
+        <w:rFonts w:ascii="Wingdings" w:hAnsi="Wingdings" w:hint="default"/>
+        <w:sz w:val="20"/>
+      </w:rPr>
+    </w:lvl>
+    <w:lvl w:ilvl="5" w:tentative="1">
+      <w:start w:val="1"/>
+      <w:numFmt w:val="bullet"/>
+      <w:lvlText w:val=""/>
+      <w:lvlJc w:val="left"/>
+      <w:pPr>
+        <w:tabs>
+          <w:tab w:val="num" w:pos="4320"/>
+        </w:tabs>
+        <w:ind w:left="4320" w:hanging="360"/>
+      </w:pPr>
+      <w:rPr>
+        <w:rFonts w:ascii="Wingdings" w:hAnsi="Wingdings" w:hint="default"/>
+        <w:sz w:val="20"/>
+      </w:rPr>
+    </w:lvl>
+    <w:lvl w:ilvl="6" w:tentative="1">
+      <w:start w:val="1"/>
+      <w:numFmt w:val="bullet"/>
+      <w:lvlText w:val=""/>
+      <w:lvlJc w:val="left"/>
+      <w:pPr>
+        <w:tabs>
+          <w:tab w:val="num" w:pos="5040"/>
+        </w:tabs>
+        <w:ind w:left="5040" w:hanging="360"/>
+      </w:pPr>
+      <w:rPr>
+        <w:rFonts w:ascii="Wingdings" w:hAnsi="Wingdings" w:hint="default"/>
+        <w:sz w:val="20"/>
+      </w:rPr>
+    </w:lvl>
+    <w:lvl w:ilvl="7" w:tentative="1">
+      <w:start w:val="1"/>
+      <w:numFmt w:val="bullet"/>
+      <w:lvlText w:val=""/>
+      <w:lvlJc w:val="left"/>
+      <w:pPr>
+        <w:tabs>
+          <w:tab w:val="num" w:pos="5760"/>
+        </w:tabs>
+        <w:ind w:left="5760" w:hanging="360"/>
+      </w:pPr>
+      <w:rPr>
+        <w:rFonts w:ascii="Wingdings" w:hAnsi="Wingdings" w:hint="default"/>
+        <w:sz w:val="20"/>
+      </w:rPr>
+    </w:lvl>
+    <w:lvl w:ilvl="8" w:tentative="1">
+      <w:start w:val="1"/>
+      <w:numFmt w:val="bullet"/>
+      <w:lvlText w:val=""/>
+      <w:lvlJc w:val="left"/>
+      <w:pPr>
+        <w:tabs>
+          <w:tab w:val="num" w:pos="6480"/>
+        </w:tabs>
+        <w:ind w:left="6480" w:hanging="360"/>
+      </w:pPr>
+      <w:rPr>
+        <w:rFonts w:ascii="Wingdings" w:hAnsi="Wingdings" w:hint="default"/>
+        <w:sz w:val="20"/>
+      </w:rPr>
+    </w:lvl>
+  </w:abstractNum>
+  <w:abstractNum w:abstractNumId="2" w15:restartNumberingAfterBreak="0">
+    <w:nsid w:val="71227492"/>
+    <w:multiLevelType w:val="multilevel"/>
+    <w:tmpl w:val="8CD89E46"/>
+    <w:lvl w:ilvl="0">
+      <w:start w:val="1"/>
+      <w:numFmt w:val="bullet"/>
+      <w:lvlText w:val=""/>
+      <w:lvlJc w:val="left"/>
+      <w:pPr>
+        <w:tabs>
+          <w:tab w:val="num" w:pos="720"/>
+        </w:tabs>
+        <w:ind w:left="720" w:hanging="360"/>
+      </w:pPr>
+      <w:rPr>
+        <w:rFonts w:ascii="Symbol" w:hAnsi="Symbol" w:hint="default"/>
+        <w:sz w:val="20"/>
+      </w:rPr>
+    </w:lvl>
+    <w:lvl w:ilvl="1" w:tentative="1">
+      <w:start w:val="1"/>
+      <w:numFmt w:val="bullet"/>
+      <w:lvlText w:val="o"/>
+      <w:lvlJc w:val="left"/>
+      <w:pPr>
+        <w:tabs>
+          <w:tab w:val="num" w:pos="1440"/>
+        </w:tabs>
+        <w:ind w:left="1440" w:hanging="360"/>
+      </w:pPr>
+      <w:rPr>
+        <w:rFonts w:ascii="Courier New" w:hAnsi="Courier New" w:hint="default"/>
+        <w:sz w:val="20"/>
+      </w:rPr>
+    </w:lvl>
+    <w:lvl w:ilvl="2" w:tentative="1">
+      <w:start w:val="1"/>
+      <w:numFmt w:val="bullet"/>
+      <w:lvlText w:val=""/>
+      <w:lvlJc w:val="left"/>
+      <w:pPr>
+        <w:tabs>
+          <w:tab w:val="num" w:pos="2160"/>
+        </w:tabs>
+        <w:ind w:left="2160" w:hanging="360"/>
+      </w:pPr>
+      <w:rPr>
+        <w:rFonts w:ascii="Wingdings" w:hAnsi="Wingdings" w:hint="default"/>
+        <w:sz w:val="20"/>
+      </w:rPr>
+    </w:lvl>
+    <w:lvl w:ilvl="3" w:tentative="1">
+      <w:start w:val="1"/>
+      <w:numFmt w:val="bullet"/>
+      <w:lvlText w:val=""/>
+      <w:lvlJc w:val="left"/>
+      <w:pPr>
+        <w:tabs>
+          <w:tab w:val="num" w:pos="2880"/>
+        </w:tabs>
+        <w:ind w:left="2880" w:hanging="360"/>
+      </w:pPr>
+      <w:rPr>
+        <w:rFonts w:ascii="Wingdings" w:hAnsi="Wingdings" w:hint="default"/>
+        <w:sz w:val="20"/>
+      </w:rPr>
+    </w:lvl>
+    <w:lvl w:ilvl="4" w:tentative="1">
+      <w:start w:val="1"/>
+      <w:numFmt w:val="bullet"/>
+      <w:lvlText w:val=""/>
+      <w:lvlJc w:val="left"/>
+      <w:pPr>
+        <w:tabs>
+          <w:tab w:val="num" w:pos="3600"/>
+        </w:tabs>
+        <w:ind w:left="3600" w:hanging="360"/>
+      </w:pPr>
+      <w:rPr>
+        <w:rFonts w:ascii="Wingdings" w:hAnsi="Wingdings" w:hint="default"/>
+        <w:sz w:val="20"/>
+      </w:rPr>
+    </w:lvl>
+    <w:lvl w:ilvl="5" w:tentative="1">
+      <w:start w:val="1"/>
+      <w:numFmt w:val="bullet"/>
+      <w:lvlText w:val=""/>
+      <w:lvlJc w:val="left"/>
+      <w:pPr>
+        <w:tabs>
+          <w:tab w:val="num" w:pos="4320"/>
+        </w:tabs>
+        <w:ind w:left="4320" w:hanging="360"/>
+      </w:pPr>
+      <w:rPr>
+        <w:rFonts w:ascii="Wingdings" w:hAnsi="Wingdings" w:hint="default"/>
+        <w:sz w:val="20"/>
+      </w:rPr>
+    </w:lvl>
+    <w:lvl w:ilvl="6" w:tentative="1">
+      <w:start w:val="1"/>
+      <w:numFmt w:val="bullet"/>
+      <w:lvlText w:val=""/>
+      <w:lvlJc w:val="left"/>
+      <w:pPr>
+        <w:tabs>
+          <w:tab w:val="num" w:pos="5040"/>
+        </w:tabs>
+        <w:ind w:left="5040" w:hanging="360"/>
+      </w:pPr>
+      <w:rPr>
+        <w:rFonts w:ascii="Wingdings" w:hAnsi="Wingdings" w:hint="default"/>
+        <w:sz w:val="20"/>
+      </w:rPr>
+    </w:lvl>
+    <w:lvl w:ilvl="7" w:tentative="1">
+      <w:start w:val="1"/>
+      <w:numFmt w:val="bullet"/>
+      <w:lvlText w:val=""/>
+      <w:lvlJc w:val="left"/>
+      <w:pPr>
+        <w:tabs>
+          <w:tab w:val="num" w:pos="5760"/>
+        </w:tabs>
+        <w:ind w:left="5760" w:hanging="360"/>
+      </w:pPr>
+      <w:rPr>
+        <w:rFonts w:ascii="Wingdings" w:hAnsi="Wingdings" w:hint="default"/>
+        <w:sz w:val="20"/>
+      </w:rPr>
+    </w:lvl>
+    <w:lvl w:ilvl="8" w:tentative="1">
+      <w:start w:val="1"/>
+      <w:numFmt w:val="bullet"/>
+      <w:lvlText w:val=""/>
+      <w:lvlJc w:val="left"/>
+      <w:pPr>
+        <w:tabs>
+          <w:tab w:val="num" w:pos="6480"/>
+        </w:tabs>
+        <w:ind w:left="6480" w:hanging="360"/>
+      </w:pPr>
+      <w:rPr>
+        <w:rFonts w:ascii="Wingdings" w:hAnsi="Wingdings" w:hint="default"/>
+        <w:sz w:val="20"/>
+      </w:rPr>
+    </w:lvl>
+  </w:abstractNum>
   <w:num w:numId="1" w16cid:durableId="532689963">
     <w:abstractNumId w:val="0"/>
+  </w:num>
+  <w:num w:numId="2" w16cid:durableId="788819413">
+    <w:abstractNumId w:val="2"/>
+  </w:num>
+  <w:num w:numId="3" w16cid:durableId="757408913">
+    <w:abstractNumId w:val="1"/>
   </w:num>
 </w:numbering>
 </file>

</xml_diff>